<commit_message>
Changes to the reporting, journaling, interpretation scripts, and script naming
</commit_message>
<xml_diff>
--- a/Info/AFCA analysis report v3.docx
+++ b/Info/AFCA analysis report v3.docx
@@ -2514,37 +2514,49 @@
       <w:proofErr w:type="spellEnd"/>
       <w:r>
         <w:rPr>
-          <w:sz w:val="20"/>
-          <w:szCs w:val="20"/>
-          <w:lang w:val="en-GB"/>
-        </w:rPr>
-        <w:t>: Which cell type the comparison is associated with.</w:t>
-      </w:r>
-      <w:r>
-        <w:rPr>
-          <w:sz w:val="20"/>
-          <w:szCs w:val="20"/>
-          <w:lang w:val="en-GB"/>
-        </w:rPr>
-        <w:t xml:space="preserve"> (</w:t>
-      </w:r>
-      <w:r>
-        <w:rPr>
+          <w:b/>
+          <w:bCs/>
           <w:i/>
           <w:iCs/>
           <w:sz w:val="20"/>
           <w:szCs w:val="20"/>
           <w:lang w:val="en-GB"/>
         </w:rPr>
-        <w:t>Only in the cell type specific analyses</w:t>
-      </w:r>
-      <w:r>
-        <w:rPr>
-          <w:sz w:val="20"/>
-          <w:szCs w:val="20"/>
-          <w:lang w:val="en-GB"/>
-        </w:rPr>
-        <w:t>)</w:t>
+        <w:t xml:space="preserve"> </w:t>
+      </w:r>
+      <w:r>
+        <w:rPr>
+          <w:sz w:val="20"/>
+          <w:szCs w:val="20"/>
+          <w:lang w:val="en-GB"/>
+        </w:rPr>
+        <w:t>(</w:t>
+      </w:r>
+      <w:r>
+        <w:rPr>
+          <w:i/>
+          <w:iCs/>
+          <w:sz w:val="20"/>
+          <w:szCs w:val="20"/>
+          <w:lang w:val="en-GB"/>
+        </w:rPr>
+        <w:t>not in Enterocyte analysis</w:t>
+      </w:r>
+      <w:r>
+        <w:rPr>
+          <w:sz w:val="20"/>
+          <w:szCs w:val="20"/>
+          <w:lang w:val="en-GB"/>
+        </w:rPr>
+        <w:t>):</w:t>
+      </w:r>
+      <w:r>
+        <w:rPr>
+          <w:sz w:val="20"/>
+          <w:szCs w:val="20"/>
+          <w:lang w:val="en-GB"/>
+        </w:rPr>
+        <w:t xml:space="preserve"> Which cell type the comparison is associated with</w:t>
       </w:r>
     </w:p>
     <w:p>
@@ -2939,6 +2951,16 @@
         </w:rPr>
         <w:t>.</w:t>
       </w:r>
+    </w:p>
+    <w:p>
+      <w:pPr>
+        <w:pStyle w:val="NoSpacing"/>
+        <w:rPr>
+          <w:sz w:val="20"/>
+          <w:szCs w:val="20"/>
+          <w:lang w:val="en-GB"/>
+        </w:rPr>
+      </w:pPr>
     </w:p>
     <w:p>
       <w:pPr>

</xml_diff>